<commit_message>
atualização incluindo Dock Tech
</commit_message>
<xml_diff>
--- a/cv-eduardo-donato.docx
+++ b/cv-eduardo-donato.docx
@@ -1,6 +1,6 @@
 
 <file path=word/document.xml><?xml version="1.0" encoding="utf-8"?>
-<w:document xmlns:wpc="http://schemas.microsoft.com/office/word/2010/wordprocessingCanvas" xmlns:cx="http://schemas.microsoft.com/office/drawing/2014/chartex" xmlns:cx1="http://schemas.microsoft.com/office/drawing/2015/9/8/chartex" xmlns:cx2="http://schemas.microsoft.com/office/drawing/2015/10/21/chartex" xmlns:cx3="http://schemas.microsoft.com/office/drawing/2016/5/9/chartex" xmlns:cx4="http://schemas.microsoft.com/office/drawing/2016/5/10/chartex" xmlns:cx5="http://schemas.microsoft.com/office/drawing/2016/5/11/chartex" xmlns:cx6="http://schemas.microsoft.com/office/drawing/2016/5/12/chartex" xmlns:cx7="http://schemas.microsoft.com/office/drawing/2016/5/13/chartex" xmlns:cx8="http://schemas.microsoft.com/office/drawing/2016/5/14/chartex" xmlns:mc="http://schemas.openxmlformats.org/markup-compatibility/2006" xmlns:aink="http://schemas.microsoft.com/office/drawing/2016/ink" xmlns:am3d="http://schemas.microsoft.com/office/drawing/2017/model3d" xmlns:o="urn:schemas-microsoft-com:office:office" xmlns:r="http://schemas.openxmlformats.org/officeDocument/2006/relationships" xmlns:m="http://schemas.openxmlformats.org/officeDocument/2006/math" xmlns:v="urn:schemas-microsoft-com:vml" xmlns:wp14="http://schemas.microsoft.com/office/word/2010/wordprocessingDrawing" xmlns:wp="http://schemas.openxmlformats.org/drawingml/2006/wordprocessingDrawing" xmlns:w10="urn:schemas-microsoft-com:office:word" xmlns:w="http://schemas.openxmlformats.org/wordprocessingml/2006/main" xmlns:w14="http://schemas.microsoft.com/office/word/2010/wordml" xmlns:w15="http://schemas.microsoft.com/office/word/2012/wordml" xmlns:w16cex="http://schemas.microsoft.com/office/word/2018/wordml/cex" xmlns:w16cid="http://schemas.microsoft.com/office/word/2016/wordml/cid" xmlns:w16="http://schemas.microsoft.com/office/word/2018/wordml" xmlns:w16sdtdh="http://schemas.microsoft.com/office/word/2020/wordml/sdtdatahash" xmlns:w16se="http://schemas.microsoft.com/office/word/2015/wordml/symex" xmlns:wpg="http://schemas.microsoft.com/office/word/2010/wordprocessingGroup" xmlns:wpi="http://schemas.microsoft.com/office/word/2010/wordprocessingInk" xmlns:wne="http://schemas.microsoft.com/office/word/2006/wordml" xmlns:wps="http://schemas.microsoft.com/office/word/2010/wordprocessingShape" mc:Ignorable="w14 w15 w16se w16cid w16 w16cex w16sdtdh wp14">
+<w:document xmlns:wpc="http://schemas.microsoft.com/office/word/2010/wordprocessingCanvas" xmlns:cx="http://schemas.microsoft.com/office/drawing/2014/chartex" xmlns:cx1="http://schemas.microsoft.com/office/drawing/2015/9/8/chartex" xmlns:cx2="http://schemas.microsoft.com/office/drawing/2015/10/21/chartex" xmlns:cx3="http://schemas.microsoft.com/office/drawing/2016/5/9/chartex" xmlns:cx4="http://schemas.microsoft.com/office/drawing/2016/5/10/chartex" xmlns:cx5="http://schemas.microsoft.com/office/drawing/2016/5/11/chartex" xmlns:cx6="http://schemas.microsoft.com/office/drawing/2016/5/12/chartex" xmlns:cx7="http://schemas.microsoft.com/office/drawing/2016/5/13/chartex" xmlns:cx8="http://schemas.microsoft.com/office/drawing/2016/5/14/chartex" xmlns:mc="http://schemas.openxmlformats.org/markup-compatibility/2006" xmlns:aink="http://schemas.microsoft.com/office/drawing/2016/ink" xmlns:am3d="http://schemas.microsoft.com/office/drawing/2017/model3d" xmlns:o="urn:schemas-microsoft-com:office:office" xmlns:oel="http://schemas.microsoft.com/office/2019/extlst" xmlns:r="http://schemas.openxmlformats.org/officeDocument/2006/relationships" xmlns:m="http://schemas.openxmlformats.org/officeDocument/2006/math" xmlns:v="urn:schemas-microsoft-com:vml" xmlns:wp14="http://schemas.microsoft.com/office/word/2010/wordprocessingDrawing" xmlns:wp="http://schemas.openxmlformats.org/drawingml/2006/wordprocessingDrawing" xmlns:w10="urn:schemas-microsoft-com:office:word" xmlns:w="http://schemas.openxmlformats.org/wordprocessingml/2006/main" xmlns:w14="http://schemas.microsoft.com/office/word/2010/wordml" xmlns:w15="http://schemas.microsoft.com/office/word/2012/wordml" xmlns:w16cex="http://schemas.microsoft.com/office/word/2018/wordml/cex" xmlns:w16cid="http://schemas.microsoft.com/office/word/2016/wordml/cid" xmlns:w16="http://schemas.microsoft.com/office/word/2018/wordml" xmlns:w16sdtdh="http://schemas.microsoft.com/office/word/2020/wordml/sdtdatahash" xmlns:w16se="http://schemas.microsoft.com/office/word/2015/wordml/symex" xmlns:wpg="http://schemas.microsoft.com/office/word/2010/wordprocessingGroup" xmlns:wpi="http://schemas.microsoft.com/office/word/2010/wordprocessingInk" xmlns:wne="http://schemas.microsoft.com/office/word/2006/wordml" xmlns:wps="http://schemas.microsoft.com/office/word/2010/wordprocessingShape" mc:Ignorable="w14 w15 w16se w16cid w16 w16cex w16sdtdh wp14">
   <w:body>
     <w:tbl>
       <w:tblPr>
@@ -333,21 +333,21 @@
         <w:rPr>
           <w:szCs w:val="24"/>
         </w:rPr>
-        <w:t xml:space="preserve">, Microsoft Visual Studio, MySQL, PostgreSQL, C++, MIT App Inventor, </w:t>
+        <w:t>, Microsoft Visual Studio, MySQL, PostgreSQL, C++, MIT App Inventor, Javascript [</w:t>
       </w:r>
       <w:proofErr w:type="spellStart"/>
       <w:r>
         <w:rPr>
           <w:szCs w:val="24"/>
         </w:rPr>
-        <w:t>Javascript</w:t>
+        <w:t>React</w:t>
       </w:r>
       <w:proofErr w:type="spellEnd"/>
       <w:r>
         <w:rPr>
           <w:szCs w:val="24"/>
         </w:rPr>
-        <w:t xml:space="preserve"> [</w:t>
+        <w:t xml:space="preserve">, </w:t>
       </w:r>
       <w:proofErr w:type="spellStart"/>
       <w:r>
@@ -519,6 +519,14 @@
       </w:r>
       <w:proofErr w:type="spellStart"/>
       <w:r>
+        <w:t>React</w:t>
+      </w:r>
+      <w:proofErr w:type="spellEnd"/>
+      <w:r>
+        <w:t>/</w:t>
+      </w:r>
+      <w:proofErr w:type="spellStart"/>
+      <w:r>
         <w:t>VueJS</w:t>
       </w:r>
       <w:proofErr w:type="spellEnd"/>
@@ -710,15 +718,7 @@
           <w:i/>
           <w:szCs w:val="24"/>
         </w:rPr>
-        <w:t xml:space="preserve">Analista de </w:t>
-      </w:r>
-      <w:r>
-        <w:rPr>
-          <w:b/>
-          <w:i/>
-          <w:szCs w:val="24"/>
-        </w:rPr>
-        <w:t>Desenvolvimento</w:t>
+        <w:t>Engenheiro de Software</w:t>
       </w:r>
       <w:r>
         <w:rPr>
@@ -735,7 +735,7 @@
           <w:i/>
           <w:szCs w:val="24"/>
         </w:rPr>
-        <w:t>Eletromarquez</w:t>
+        <w:t>Dock</w:t>
       </w:r>
       <w:proofErr w:type="spellEnd"/>
       <w:r>
@@ -744,23 +744,23 @@
           <w:i/>
           <w:szCs w:val="24"/>
         </w:rPr>
-        <w:t xml:space="preserve"> </w:t>
-      </w:r>
-      <w:r>
-        <w:rPr>
-          <w:b/>
-          <w:i/>
-          <w:szCs w:val="24"/>
-        </w:rPr>
-        <w:t>– 0</w:t>
-      </w:r>
-      <w:r>
-        <w:rPr>
-          <w:b/>
-          <w:i/>
-          <w:szCs w:val="24"/>
-        </w:rPr>
-        <w:t>4</w:t>
+        <w:t xml:space="preserve"> Tech</w:t>
+      </w:r>
+      <w:r>
+        <w:rPr>
+          <w:b/>
+          <w:i/>
+          <w:szCs w:val="24"/>
+        </w:rPr>
+        <w:t xml:space="preserve"> – </w:t>
+      </w:r>
+      <w:r>
+        <w:rPr>
+          <w:b/>
+          <w:i/>
+          <w:szCs w:val="24"/>
+        </w:rPr>
+        <w:t>11</w:t>
       </w:r>
       <w:r>
         <w:rPr>
@@ -776,7 +776,15 @@
           <w:i/>
           <w:szCs w:val="24"/>
         </w:rPr>
-        <w:t>20</w:t>
+        <w:t>2</w:t>
+      </w:r>
+      <w:r>
+        <w:rPr>
+          <w:b/>
+          <w:i/>
+          <w:szCs w:val="24"/>
+        </w:rPr>
+        <w:t>1</w:t>
       </w:r>
       <w:r>
         <w:rPr>
@@ -810,6 +818,239 @@
           <w:iCs/>
           <w:szCs w:val="24"/>
         </w:rPr>
+        <w:t xml:space="preserve">Desenvolvimento de aplicações de produtos de </w:t>
+      </w:r>
+      <w:proofErr w:type="spellStart"/>
+      <w:r>
+        <w:rPr>
+          <w:bCs/>
+          <w:iCs/>
+          <w:szCs w:val="24"/>
+        </w:rPr>
+        <w:t>backoffice</w:t>
+      </w:r>
+      <w:proofErr w:type="spellEnd"/>
+      <w:r>
+        <w:rPr>
+          <w:bCs/>
+          <w:iCs/>
+          <w:szCs w:val="24"/>
+        </w:rPr>
+        <w:t xml:space="preserve"> financeiro para os clientes finais internos ou externos, incluindo o </w:t>
+      </w:r>
+      <w:proofErr w:type="spellStart"/>
+      <w:r>
+        <w:rPr>
+          <w:bCs/>
+          <w:iCs/>
+          <w:szCs w:val="24"/>
+        </w:rPr>
+        <w:t>frontend</w:t>
+      </w:r>
+      <w:proofErr w:type="spellEnd"/>
+      <w:r>
+        <w:rPr>
+          <w:bCs/>
+          <w:iCs/>
+          <w:szCs w:val="24"/>
+        </w:rPr>
+        <w:t xml:space="preserve"> em </w:t>
+      </w:r>
+      <w:proofErr w:type="spellStart"/>
+      <w:r>
+        <w:rPr>
+          <w:bCs/>
+          <w:iCs/>
+          <w:szCs w:val="24"/>
+        </w:rPr>
+        <w:t>React</w:t>
+      </w:r>
+      <w:proofErr w:type="spellEnd"/>
+      <w:r>
+        <w:rPr>
+          <w:bCs/>
+          <w:iCs/>
+          <w:szCs w:val="24"/>
+        </w:rPr>
+        <w:t xml:space="preserve"> e o </w:t>
+      </w:r>
+      <w:proofErr w:type="spellStart"/>
+      <w:r>
+        <w:rPr>
+          <w:bCs/>
+          <w:iCs/>
+          <w:szCs w:val="24"/>
+        </w:rPr>
+        <w:t>backend</w:t>
+      </w:r>
+      <w:proofErr w:type="spellEnd"/>
+      <w:r>
+        <w:rPr>
+          <w:bCs/>
+          <w:iCs/>
+          <w:szCs w:val="24"/>
+        </w:rPr>
+        <w:t xml:space="preserve"> em </w:t>
+      </w:r>
+      <w:proofErr w:type="spellStart"/>
+      <w:r>
+        <w:rPr>
+          <w:bCs/>
+          <w:iCs/>
+          <w:szCs w:val="24"/>
+        </w:rPr>
+        <w:t>Javascpript</w:t>
+      </w:r>
+      <w:proofErr w:type="spellEnd"/>
+      <w:r>
+        <w:rPr>
+          <w:bCs/>
+          <w:iCs/>
+          <w:szCs w:val="24"/>
+        </w:rPr>
+        <w:t xml:space="preserve"> ou em Python, incluindo a implementação e implantação de novas APIs e funcionalidades, sendo totalmente responsável pelos </w:t>
+      </w:r>
+      <w:proofErr w:type="gramStart"/>
+      <w:r>
+        <w:rPr>
+          <w:bCs/>
+          <w:iCs/>
+          <w:szCs w:val="24"/>
+        </w:rPr>
+        <w:t>seus código</w:t>
+      </w:r>
+      <w:proofErr w:type="gramEnd"/>
+      <w:r>
+        <w:rPr>
+          <w:bCs/>
+          <w:iCs/>
+          <w:szCs w:val="24"/>
+        </w:rPr>
+        <w:t>, além de analisar situações e propor soluções eficientes.</w:t>
+      </w:r>
+    </w:p>
+    <w:p>
+      <w:pPr>
+        <w:ind w:left="170"/>
+        <w:rPr>
+          <w:b/>
+          <w:i/>
+          <w:szCs w:val="24"/>
+        </w:rPr>
+      </w:pPr>
+    </w:p>
+    <w:p>
+      <w:pPr>
+        <w:rPr>
+          <w:b/>
+          <w:i/>
+          <w:szCs w:val="24"/>
+        </w:rPr>
+      </w:pPr>
+      <w:r>
+        <w:rPr>
+          <w:b/>
+          <w:i/>
+          <w:szCs w:val="24"/>
+        </w:rPr>
+        <w:t xml:space="preserve">Analista de </w:t>
+      </w:r>
+      <w:r>
+        <w:rPr>
+          <w:b/>
+          <w:i/>
+          <w:szCs w:val="24"/>
+        </w:rPr>
+        <w:t>Desenvolvimento</w:t>
+      </w:r>
+      <w:r>
+        <w:rPr>
+          <w:b/>
+          <w:i/>
+          <w:szCs w:val="24"/>
+        </w:rPr>
+        <w:t xml:space="preserve"> na </w:t>
+      </w:r>
+      <w:r>
+        <w:rPr>
+          <w:b/>
+          <w:i/>
+          <w:szCs w:val="24"/>
+        </w:rPr>
+        <w:t>Eletromarquez</w:t>
+      </w:r>
+      <w:r>
+        <w:rPr>
+          <w:b/>
+          <w:i/>
+          <w:szCs w:val="24"/>
+        </w:rPr>
+        <w:t xml:space="preserve"> </w:t>
+      </w:r>
+      <w:r>
+        <w:rPr>
+          <w:b/>
+          <w:i/>
+          <w:szCs w:val="24"/>
+        </w:rPr>
+        <w:t>– 0</w:t>
+      </w:r>
+      <w:r>
+        <w:rPr>
+          <w:b/>
+          <w:i/>
+          <w:szCs w:val="24"/>
+        </w:rPr>
+        <w:t>4</w:t>
+      </w:r>
+      <w:r>
+        <w:rPr>
+          <w:b/>
+          <w:i/>
+          <w:szCs w:val="24"/>
+        </w:rPr>
+        <w:t>/20</w:t>
+      </w:r>
+      <w:r>
+        <w:rPr>
+          <w:b/>
+          <w:i/>
+          <w:szCs w:val="24"/>
+        </w:rPr>
+        <w:t>20</w:t>
+      </w:r>
+      <w:r>
+        <w:rPr>
+          <w:b/>
+          <w:i/>
+          <w:szCs w:val="24"/>
+        </w:rPr>
+        <w:t xml:space="preserve"> </w:t>
+      </w:r>
+      <w:r>
+        <w:rPr>
+          <w:b/>
+          <w:i/>
+          <w:szCs w:val="24"/>
+        </w:rPr>
+        <w:t>a 11/2021</w:t>
+      </w:r>
+    </w:p>
+    <w:p>
+      <w:pPr>
+        <w:ind w:left="170"/>
+        <w:rPr>
+          <w:bCs/>
+          <w:iCs/>
+          <w:szCs w:val="24"/>
+        </w:rPr>
+      </w:pPr>
+      <w:r>
+        <w:rPr>
+          <w:bCs/>
+          <w:iCs/>
+          <w:szCs w:val="24"/>
+        </w:rPr>
         <w:t xml:space="preserve">Responsável pela automatização de processos </w:t>
       </w:r>
       <w:r>
@@ -1040,23 +1281,13 @@
         </w:rPr>
         <w:t xml:space="preserve">, </w:t>
       </w:r>
-      <w:proofErr w:type="spellStart"/>
-      <w:r>
-        <w:rPr>
-          <w:bCs/>
-          <w:iCs/>
-          <w:szCs w:val="24"/>
-        </w:rPr>
-        <w:t>Javascript</w:t>
-      </w:r>
-      <w:proofErr w:type="spellEnd"/>
-      <w:r>
-        <w:rPr>
-          <w:bCs/>
-          <w:iCs/>
-          <w:szCs w:val="24"/>
-        </w:rPr>
-        <w:t xml:space="preserve"> [</w:t>
+      <w:r>
+        <w:rPr>
+          <w:bCs/>
+          <w:iCs/>
+          <w:szCs w:val="24"/>
+        </w:rPr>
+        <w:t>Javascript [</w:t>
       </w:r>
       <w:proofErr w:type="spellStart"/>
       <w:r>
@@ -1230,25 +1461,7 @@
           <w:i/>
           <w:szCs w:val="24"/>
         </w:rPr>
-        <w:t>Analista de Planejamento na Time-</w:t>
-      </w:r>
-      <w:proofErr w:type="spellStart"/>
-      <w:r>
-        <w:rPr>
-          <w:b/>
-          <w:i/>
-          <w:szCs w:val="24"/>
-        </w:rPr>
-        <w:t>Now</w:t>
-      </w:r>
-      <w:proofErr w:type="spellEnd"/>
-      <w:r>
-        <w:rPr>
-          <w:b/>
-          <w:i/>
-          <w:szCs w:val="24"/>
-        </w:rPr>
-        <w:t xml:space="preserve"> Engenharia – 08/2019 </w:t>
+        <w:t xml:space="preserve">Analista de Planejamento na Time-Now Engenharia – 08/2019 </w:t>
       </w:r>
       <w:r>
         <w:rPr>
@@ -1444,18 +1657,8 @@
           <w:i/>
           <w:szCs w:val="24"/>
         </w:rPr>
-        <w:t xml:space="preserve"> na </w:t>
-      </w:r>
-      <w:proofErr w:type="spellStart"/>
-      <w:r>
-        <w:rPr>
-          <w:b/>
-          <w:i/>
-          <w:szCs w:val="24"/>
-        </w:rPr>
-        <w:t>Eletromarquez</w:t>
-      </w:r>
-      <w:proofErr w:type="spellEnd"/>
+        <w:t xml:space="preserve"> na Eletromarquez</w:t>
+      </w:r>
       <w:r>
         <w:rPr>
           <w:b/>
@@ -1606,6 +1809,7 @@
         <w:rPr>
           <w:szCs w:val="24"/>
         </w:rPr>
+        <w:lastRenderedPageBreak/>
         <w:t>Responsável p</w:t>
       </w:r>
       <w:r>
@@ -1881,7 +2085,6 @@
           <w:i/>
           <w:szCs w:val="24"/>
         </w:rPr>
-        <w:lastRenderedPageBreak/>
         <w:t xml:space="preserve">Engenheiro de Projetos na </w:t>
       </w:r>
       <w:proofErr w:type="spellStart"/>
@@ -3270,64 +3473,6 @@
           <w:szCs w:val="24"/>
         </w:rPr>
         <w:t>.</w:t>
-      </w:r>
-    </w:p>
-    <w:p/>
-    <w:p>
-      <w:pPr>
-        <w:rPr>
-          <w:b/>
-          <w:i/>
-          <w:szCs w:val="24"/>
-        </w:rPr>
-      </w:pPr>
-      <w:r>
-        <w:rPr>
-          <w:b/>
-          <w:i/>
-          <w:szCs w:val="24"/>
-        </w:rPr>
-        <w:t>Estagiário na Universidade Federal de Viçosa – 10/2005 a 04/2006</w:t>
-      </w:r>
-    </w:p>
-    <w:p>
-      <w:pPr>
-        <w:ind w:left="170"/>
-        <w:rPr>
-          <w:szCs w:val="24"/>
-        </w:rPr>
-      </w:pPr>
-      <w:r>
-        <w:rPr>
-          <w:szCs w:val="24"/>
-        </w:rPr>
-        <w:t xml:space="preserve">Realização de estudo e pesquisa em soluções baseadas em microcontroladores (eletrônica embarcada) para o desenvolvimento de um </w:t>
-      </w:r>
-      <w:r>
-        <w:rPr>
-          <w:i/>
-          <w:szCs w:val="24"/>
-        </w:rPr>
-        <w:t>hardware</w:t>
-      </w:r>
-      <w:r>
-        <w:rPr>
-          <w:szCs w:val="24"/>
-        </w:rPr>
-        <w:t xml:space="preserve"> para medição de consumo de potência (energia), incluindo o </w:t>
-      </w:r>
-      <w:r>
-        <w:rPr>
-          <w:i/>
-          <w:szCs w:val="24"/>
-        </w:rPr>
-        <w:t>software</w:t>
-      </w:r>
-      <w:r>
-        <w:rPr>
-          <w:szCs w:val="24"/>
-        </w:rPr>
-        <w:t xml:space="preserve"> embarcado. Atividade desenvolvida no departamento de informática da universidade.</w:t>
       </w:r>
     </w:p>
     <w:sectPr>
@@ -3341,7 +3486,7 @@
 </file>
 
 <file path=word/endnotes.xml><?xml version="1.0" encoding="utf-8"?>
-<w:endnotes xmlns:wpc="http://schemas.microsoft.com/office/word/2010/wordprocessingCanvas" xmlns:cx="http://schemas.microsoft.com/office/drawing/2014/chartex" xmlns:cx1="http://schemas.microsoft.com/office/drawing/2015/9/8/chartex" xmlns:cx2="http://schemas.microsoft.com/office/drawing/2015/10/21/chartex" xmlns:cx3="http://schemas.microsoft.com/office/drawing/2016/5/9/chartex" xmlns:cx4="http://schemas.microsoft.com/office/drawing/2016/5/10/chartex" xmlns:cx5="http://schemas.microsoft.com/office/drawing/2016/5/11/chartex" xmlns:cx6="http://schemas.microsoft.com/office/drawing/2016/5/12/chartex" xmlns:cx7="http://schemas.microsoft.com/office/drawing/2016/5/13/chartex" xmlns:cx8="http://schemas.microsoft.com/office/drawing/2016/5/14/chartex" xmlns:mc="http://schemas.openxmlformats.org/markup-compatibility/2006" xmlns:aink="http://schemas.microsoft.com/office/drawing/2016/ink" xmlns:am3d="http://schemas.microsoft.com/office/drawing/2017/model3d" xmlns:o="urn:schemas-microsoft-com:office:office" xmlns:r="http://schemas.openxmlformats.org/officeDocument/2006/relationships" xmlns:m="http://schemas.openxmlformats.org/officeDocument/2006/math" xmlns:v="urn:schemas-microsoft-com:vml" xmlns:wp14="http://schemas.microsoft.com/office/word/2010/wordprocessingDrawing" xmlns:wp="http://schemas.openxmlformats.org/drawingml/2006/wordprocessingDrawing" xmlns:w10="urn:schemas-microsoft-com:office:word" xmlns:w="http://schemas.openxmlformats.org/wordprocessingml/2006/main" xmlns:w14="http://schemas.microsoft.com/office/word/2010/wordml" xmlns:w15="http://schemas.microsoft.com/office/word/2012/wordml" xmlns:w16cex="http://schemas.microsoft.com/office/word/2018/wordml/cex" xmlns:w16cid="http://schemas.microsoft.com/office/word/2016/wordml/cid" xmlns:w16="http://schemas.microsoft.com/office/word/2018/wordml" xmlns:w16sdtdh="http://schemas.microsoft.com/office/word/2020/wordml/sdtdatahash" xmlns:w16se="http://schemas.microsoft.com/office/word/2015/wordml/symex" xmlns:wpg="http://schemas.microsoft.com/office/word/2010/wordprocessingGroup" xmlns:wpi="http://schemas.microsoft.com/office/word/2010/wordprocessingInk" xmlns:wne="http://schemas.microsoft.com/office/word/2006/wordml" xmlns:wps="http://schemas.microsoft.com/office/word/2010/wordprocessingShape" mc:Ignorable="w14 w15 w16se w16cid w16 w16cex w16sdtdh wp14">
+<w:endnotes xmlns:wpc="http://schemas.microsoft.com/office/word/2010/wordprocessingCanvas" xmlns:cx="http://schemas.microsoft.com/office/drawing/2014/chartex" xmlns:cx1="http://schemas.microsoft.com/office/drawing/2015/9/8/chartex" xmlns:cx2="http://schemas.microsoft.com/office/drawing/2015/10/21/chartex" xmlns:cx3="http://schemas.microsoft.com/office/drawing/2016/5/9/chartex" xmlns:cx4="http://schemas.microsoft.com/office/drawing/2016/5/10/chartex" xmlns:cx5="http://schemas.microsoft.com/office/drawing/2016/5/11/chartex" xmlns:cx6="http://schemas.microsoft.com/office/drawing/2016/5/12/chartex" xmlns:cx7="http://schemas.microsoft.com/office/drawing/2016/5/13/chartex" xmlns:cx8="http://schemas.microsoft.com/office/drawing/2016/5/14/chartex" xmlns:mc="http://schemas.openxmlformats.org/markup-compatibility/2006" xmlns:aink="http://schemas.microsoft.com/office/drawing/2016/ink" xmlns:am3d="http://schemas.microsoft.com/office/drawing/2017/model3d" xmlns:o="urn:schemas-microsoft-com:office:office" xmlns:oel="http://schemas.microsoft.com/office/2019/extlst" xmlns:r="http://schemas.openxmlformats.org/officeDocument/2006/relationships" xmlns:m="http://schemas.openxmlformats.org/officeDocument/2006/math" xmlns:v="urn:schemas-microsoft-com:vml" xmlns:wp14="http://schemas.microsoft.com/office/word/2010/wordprocessingDrawing" xmlns:wp="http://schemas.openxmlformats.org/drawingml/2006/wordprocessingDrawing" xmlns:w10="urn:schemas-microsoft-com:office:word" xmlns:w="http://schemas.openxmlformats.org/wordprocessingml/2006/main" xmlns:w14="http://schemas.microsoft.com/office/word/2010/wordml" xmlns:w15="http://schemas.microsoft.com/office/word/2012/wordml" xmlns:w16cex="http://schemas.microsoft.com/office/word/2018/wordml/cex" xmlns:w16cid="http://schemas.microsoft.com/office/word/2016/wordml/cid" xmlns:w16="http://schemas.microsoft.com/office/word/2018/wordml" xmlns:w16sdtdh="http://schemas.microsoft.com/office/word/2020/wordml/sdtdatahash" xmlns:w16se="http://schemas.microsoft.com/office/word/2015/wordml/symex" xmlns:wpg="http://schemas.microsoft.com/office/word/2010/wordprocessingGroup" xmlns:wpi="http://schemas.microsoft.com/office/word/2010/wordprocessingInk" xmlns:wne="http://schemas.microsoft.com/office/word/2006/wordml" xmlns:wps="http://schemas.microsoft.com/office/word/2010/wordprocessingShape" mc:Ignorable="w14 w15 w16se w16cid w16 w16cex w16sdtdh wp14">
   <w:endnote w:type="separator" w:id="-1">
     <w:p>
       <w:r>
@@ -3360,7 +3505,7 @@
 </file>
 
 <file path=word/footnotes.xml><?xml version="1.0" encoding="utf-8"?>
-<w:footnotes xmlns:wpc="http://schemas.microsoft.com/office/word/2010/wordprocessingCanvas" xmlns:cx="http://schemas.microsoft.com/office/drawing/2014/chartex" xmlns:cx1="http://schemas.microsoft.com/office/drawing/2015/9/8/chartex" xmlns:cx2="http://schemas.microsoft.com/office/drawing/2015/10/21/chartex" xmlns:cx3="http://schemas.microsoft.com/office/drawing/2016/5/9/chartex" xmlns:cx4="http://schemas.microsoft.com/office/drawing/2016/5/10/chartex" xmlns:cx5="http://schemas.microsoft.com/office/drawing/2016/5/11/chartex" xmlns:cx6="http://schemas.microsoft.com/office/drawing/2016/5/12/chartex" xmlns:cx7="http://schemas.microsoft.com/office/drawing/2016/5/13/chartex" xmlns:cx8="http://schemas.microsoft.com/office/drawing/2016/5/14/chartex" xmlns:mc="http://schemas.openxmlformats.org/markup-compatibility/2006" xmlns:aink="http://schemas.microsoft.com/office/drawing/2016/ink" xmlns:am3d="http://schemas.microsoft.com/office/drawing/2017/model3d" xmlns:o="urn:schemas-microsoft-com:office:office" xmlns:r="http://schemas.openxmlformats.org/officeDocument/2006/relationships" xmlns:m="http://schemas.openxmlformats.org/officeDocument/2006/math" xmlns:v="urn:schemas-microsoft-com:vml" xmlns:wp14="http://schemas.microsoft.com/office/word/2010/wordprocessingDrawing" xmlns:wp="http://schemas.openxmlformats.org/drawingml/2006/wordprocessingDrawing" xmlns:w10="urn:schemas-microsoft-com:office:word" xmlns:w="http://schemas.openxmlformats.org/wordprocessingml/2006/main" xmlns:w14="http://schemas.microsoft.com/office/word/2010/wordml" xmlns:w15="http://schemas.microsoft.com/office/word/2012/wordml" xmlns:w16cex="http://schemas.microsoft.com/office/word/2018/wordml/cex" xmlns:w16cid="http://schemas.microsoft.com/office/word/2016/wordml/cid" xmlns:w16="http://schemas.microsoft.com/office/word/2018/wordml" xmlns:w16sdtdh="http://schemas.microsoft.com/office/word/2020/wordml/sdtdatahash" xmlns:w16se="http://schemas.microsoft.com/office/word/2015/wordml/symex" xmlns:wpg="http://schemas.microsoft.com/office/word/2010/wordprocessingGroup" xmlns:wpi="http://schemas.microsoft.com/office/word/2010/wordprocessingInk" xmlns:wne="http://schemas.microsoft.com/office/word/2006/wordml" xmlns:wps="http://schemas.microsoft.com/office/word/2010/wordprocessingShape" mc:Ignorable="w14 w15 w16se w16cid w16 w16cex w16sdtdh wp14">
+<w:footnotes xmlns:wpc="http://schemas.microsoft.com/office/word/2010/wordprocessingCanvas" xmlns:cx="http://schemas.microsoft.com/office/drawing/2014/chartex" xmlns:cx1="http://schemas.microsoft.com/office/drawing/2015/9/8/chartex" xmlns:cx2="http://schemas.microsoft.com/office/drawing/2015/10/21/chartex" xmlns:cx3="http://schemas.microsoft.com/office/drawing/2016/5/9/chartex" xmlns:cx4="http://schemas.microsoft.com/office/drawing/2016/5/10/chartex" xmlns:cx5="http://schemas.microsoft.com/office/drawing/2016/5/11/chartex" xmlns:cx6="http://schemas.microsoft.com/office/drawing/2016/5/12/chartex" xmlns:cx7="http://schemas.microsoft.com/office/drawing/2016/5/13/chartex" xmlns:cx8="http://schemas.microsoft.com/office/drawing/2016/5/14/chartex" xmlns:mc="http://schemas.openxmlformats.org/markup-compatibility/2006" xmlns:aink="http://schemas.microsoft.com/office/drawing/2016/ink" xmlns:am3d="http://schemas.microsoft.com/office/drawing/2017/model3d" xmlns:o="urn:schemas-microsoft-com:office:office" xmlns:oel="http://schemas.microsoft.com/office/2019/extlst" xmlns:r="http://schemas.openxmlformats.org/officeDocument/2006/relationships" xmlns:m="http://schemas.openxmlformats.org/officeDocument/2006/math" xmlns:v="urn:schemas-microsoft-com:vml" xmlns:wp14="http://schemas.microsoft.com/office/word/2010/wordprocessingDrawing" xmlns:wp="http://schemas.openxmlformats.org/drawingml/2006/wordprocessingDrawing" xmlns:w10="urn:schemas-microsoft-com:office:word" xmlns:w="http://schemas.openxmlformats.org/wordprocessingml/2006/main" xmlns:w14="http://schemas.microsoft.com/office/word/2010/wordml" xmlns:w15="http://schemas.microsoft.com/office/word/2012/wordml" xmlns:w16cex="http://schemas.microsoft.com/office/word/2018/wordml/cex" xmlns:w16cid="http://schemas.microsoft.com/office/word/2016/wordml/cid" xmlns:w16="http://schemas.microsoft.com/office/word/2018/wordml" xmlns:w16sdtdh="http://schemas.microsoft.com/office/word/2020/wordml/sdtdatahash" xmlns:w16se="http://schemas.microsoft.com/office/word/2015/wordml/symex" xmlns:wpg="http://schemas.microsoft.com/office/word/2010/wordprocessingGroup" xmlns:wpi="http://schemas.microsoft.com/office/word/2010/wordprocessingInk" xmlns:wne="http://schemas.microsoft.com/office/word/2006/wordml" xmlns:wps="http://schemas.microsoft.com/office/word/2010/wordprocessingShape" mc:Ignorable="w14 w15 w16se w16cid w16 w16cex w16sdtdh wp14">
   <w:footnote w:type="separator" w:id="-1">
     <w:p>
       <w:r>
@@ -3379,7 +3524,7 @@
 </file>
 
 <file path=word/numbering.xml><?xml version="1.0" encoding="utf-8"?>
-<w:numbering xmlns:wpc="http://schemas.microsoft.com/office/word/2010/wordprocessingCanvas" xmlns:cx="http://schemas.microsoft.com/office/drawing/2014/chartex" xmlns:cx1="http://schemas.microsoft.com/office/drawing/2015/9/8/chartex" xmlns:cx2="http://schemas.microsoft.com/office/drawing/2015/10/21/chartex" xmlns:cx3="http://schemas.microsoft.com/office/drawing/2016/5/9/chartex" xmlns:cx4="http://schemas.microsoft.com/office/drawing/2016/5/10/chartex" xmlns:cx5="http://schemas.microsoft.com/office/drawing/2016/5/11/chartex" xmlns:cx6="http://schemas.microsoft.com/office/drawing/2016/5/12/chartex" xmlns:cx7="http://schemas.microsoft.com/office/drawing/2016/5/13/chartex" xmlns:cx8="http://schemas.microsoft.com/office/drawing/2016/5/14/chartex" xmlns:mc="http://schemas.openxmlformats.org/markup-compatibility/2006" xmlns:aink="http://schemas.microsoft.com/office/drawing/2016/ink" xmlns:am3d="http://schemas.microsoft.com/office/drawing/2017/model3d" xmlns:o="urn:schemas-microsoft-com:office:office" xmlns:r="http://schemas.openxmlformats.org/officeDocument/2006/relationships" xmlns:m="http://schemas.openxmlformats.org/officeDocument/2006/math" xmlns:v="urn:schemas-microsoft-com:vml" xmlns:wp14="http://schemas.microsoft.com/office/word/2010/wordprocessingDrawing" xmlns:wp="http://schemas.openxmlformats.org/drawingml/2006/wordprocessingDrawing" xmlns:w10="urn:schemas-microsoft-com:office:word" xmlns:w="http://schemas.openxmlformats.org/wordprocessingml/2006/main" xmlns:w14="http://schemas.microsoft.com/office/word/2010/wordml" xmlns:w15="http://schemas.microsoft.com/office/word/2012/wordml" xmlns:w16cex="http://schemas.microsoft.com/office/word/2018/wordml/cex" xmlns:w16cid="http://schemas.microsoft.com/office/word/2016/wordml/cid" xmlns:w16="http://schemas.microsoft.com/office/word/2018/wordml" xmlns:w16sdtdh="http://schemas.microsoft.com/office/word/2020/wordml/sdtdatahash" xmlns:w16se="http://schemas.microsoft.com/office/word/2015/wordml/symex" xmlns:wpg="http://schemas.microsoft.com/office/word/2010/wordprocessingGroup" xmlns:wpi="http://schemas.microsoft.com/office/word/2010/wordprocessingInk" xmlns:wne="http://schemas.microsoft.com/office/word/2006/wordml" xmlns:wps="http://schemas.microsoft.com/office/word/2010/wordprocessingShape" mc:Ignorable="w14 w15 w16se w16cid w16 w16cex w16sdtdh wp14">
+<w:numbering xmlns:wpc="http://schemas.microsoft.com/office/word/2010/wordprocessingCanvas" xmlns:cx="http://schemas.microsoft.com/office/drawing/2014/chartex" xmlns:cx1="http://schemas.microsoft.com/office/drawing/2015/9/8/chartex" xmlns:cx2="http://schemas.microsoft.com/office/drawing/2015/10/21/chartex" xmlns:cx3="http://schemas.microsoft.com/office/drawing/2016/5/9/chartex" xmlns:cx4="http://schemas.microsoft.com/office/drawing/2016/5/10/chartex" xmlns:cx5="http://schemas.microsoft.com/office/drawing/2016/5/11/chartex" xmlns:cx6="http://schemas.microsoft.com/office/drawing/2016/5/12/chartex" xmlns:cx7="http://schemas.microsoft.com/office/drawing/2016/5/13/chartex" xmlns:cx8="http://schemas.microsoft.com/office/drawing/2016/5/14/chartex" xmlns:mc="http://schemas.openxmlformats.org/markup-compatibility/2006" xmlns:aink="http://schemas.microsoft.com/office/drawing/2016/ink" xmlns:am3d="http://schemas.microsoft.com/office/drawing/2017/model3d" xmlns:o="urn:schemas-microsoft-com:office:office" xmlns:oel="http://schemas.microsoft.com/office/2019/extlst" xmlns:r="http://schemas.openxmlformats.org/officeDocument/2006/relationships" xmlns:m="http://schemas.openxmlformats.org/officeDocument/2006/math" xmlns:v="urn:schemas-microsoft-com:vml" xmlns:wp14="http://schemas.microsoft.com/office/word/2010/wordprocessingDrawing" xmlns:wp="http://schemas.openxmlformats.org/drawingml/2006/wordprocessingDrawing" xmlns:w10="urn:schemas-microsoft-com:office:word" xmlns:w="http://schemas.openxmlformats.org/wordprocessingml/2006/main" xmlns:w14="http://schemas.microsoft.com/office/word/2010/wordml" xmlns:w15="http://schemas.microsoft.com/office/word/2012/wordml" xmlns:w16cex="http://schemas.microsoft.com/office/word/2018/wordml/cex" xmlns:w16cid="http://schemas.microsoft.com/office/word/2016/wordml/cid" xmlns:w16="http://schemas.microsoft.com/office/word/2018/wordml" xmlns:w16sdtdh="http://schemas.microsoft.com/office/word/2020/wordml/sdtdatahash" xmlns:w16se="http://schemas.microsoft.com/office/word/2015/wordml/symex" xmlns:wpg="http://schemas.microsoft.com/office/word/2010/wordprocessingGroup" xmlns:wpi="http://schemas.microsoft.com/office/word/2010/wordprocessingInk" xmlns:wne="http://schemas.microsoft.com/office/word/2006/wordml" xmlns:wps="http://schemas.microsoft.com/office/word/2010/wordprocessingShape" mc:Ignorable="w14 w15 w16se w16cid w16 w16cex w16sdtdh wp14">
   <w:abstractNum w:abstractNumId="0" w15:restartNumberingAfterBreak="0">
     <w:nsid w:val="4AE86702"/>
     <w:multiLevelType w:val="hybridMultilevel"/>
@@ -3493,7 +3638,7 @@
       </w:rPr>
     </w:lvl>
   </w:abstractNum>
-  <w:num w:numId="1">
+  <w:num w:numId="1" w16cid:durableId="1799912241">
     <w:abstractNumId w:val="0"/>
   </w:num>
 </w:numbering>

</xml_diff>